<commit_message>
Import shapefilů do POSTGISu
Přidán funkční skript na import shapefilů KM do POSTGISu a přidán sql soubor s příkazy, které lze zkoušet na naše data v databázi.
</commit_message>
<xml_diff>
--- a/TZ/TZ.docx
+++ b/TZ/TZ.docx
@@ -568,8 +568,13 @@
               <w:pStyle w:val="Zpat"/>
             </w:pPr>
             <w:r>
-              <w:t>Vypracovali: Kladivová Linda, Kettner Lukáš, Hulín Martin, Jana Špererová</w:t>
-            </w:r>
+              <w:t xml:space="preserve">Vypracovali: Kladivová Linda, Kettner Lukáš, Hulín Martin, Jana </w:t>
+            </w:r>
+            <w:proofErr w:type="spellStart"/>
+            <w:r>
+              <w:t>Špererová</w:t>
+            </w:r>
+            <w:proofErr w:type="spellEnd"/>
           </w:p>
           <w:p>
             <w:pPr>
@@ -1600,57 +1605,149 @@
           <w:sz w:val="22"/>
           <w:szCs w:val="22"/>
         </w:rPr>
+        <w:t xml:space="preserve"> stačí 1 strana</w:t>
+      </w:r>
+    </w:p>
+    <w:p>
+      <w:pPr>
+        <w:rPr>
+          <w:color w:val="C45911" w:themeColor="accent2" w:themeShade="BF"/>
+          <w:sz w:val="22"/>
+          <w:szCs w:val="22"/>
+        </w:rPr>
+      </w:pPr>
+    </w:p>
+    <w:p>
+      <w:pPr>
+        <w:rPr>
+          <w:color w:val="C45911" w:themeColor="accent2" w:themeShade="BF"/>
+          <w:sz w:val="22"/>
+          <w:szCs w:val="22"/>
+        </w:rPr>
+      </w:pPr>
+      <w:r>
+        <w:rPr>
+          <w:color w:val="C45911" w:themeColor="accent2" w:themeShade="BF"/>
+          <w:sz w:val="22"/>
+          <w:szCs w:val="22"/>
+        </w:rPr>
+        <w:t xml:space="preserve">asi by bylo fajn začít, </w:t>
+      </w:r>
+      <w:r>
+        <w:rPr>
+          <w:color w:val="C45911" w:themeColor="accent2" w:themeShade="BF"/>
+          <w:sz w:val="22"/>
+          <w:szCs w:val="22"/>
+        </w:rPr>
+        <w:t>co vůbec vektorové dlaždice jsou, k čemu se používají, jaké platformy už tuto technologii používají a jak konkrétně…</w:t>
+      </w:r>
+      <w:r>
+        <w:rPr>
+          <w:color w:val="C45911" w:themeColor="accent2" w:themeShade="BF"/>
+          <w:sz w:val="22"/>
+          <w:szCs w:val="22"/>
+        </w:rPr>
         <w:t xml:space="preserve"> </w:t>
       </w:r>
-      <w:r>
-        <w:rPr>
-          <w:color w:val="C45911" w:themeColor="accent2" w:themeShade="BF"/>
-          <w:sz w:val="22"/>
-          <w:szCs w:val="22"/>
-        </w:rPr>
-        <w:t>stačí 1 strana</w:t>
-      </w:r>
-    </w:p>
-    <w:p>
-      <w:pPr>
-        <w:rPr>
-          <w:color w:val="C45911" w:themeColor="accent2" w:themeShade="BF"/>
-          <w:sz w:val="22"/>
-          <w:szCs w:val="22"/>
-        </w:rPr>
-      </w:pPr>
-    </w:p>
-    <w:p>
-      <w:pPr>
-        <w:rPr>
-          <w:color w:val="C45911" w:themeColor="accent2" w:themeShade="BF"/>
-          <w:sz w:val="22"/>
-          <w:szCs w:val="22"/>
-        </w:rPr>
-      </w:pPr>
-      <w:r>
-        <w:rPr>
-          <w:color w:val="C45911" w:themeColor="accent2" w:themeShade="BF"/>
-          <w:sz w:val="22"/>
-          <w:szCs w:val="22"/>
-        </w:rPr>
-        <w:t xml:space="preserve">asi by bylo fajn začít, </w:t>
-      </w:r>
-      <w:r>
-        <w:rPr>
-          <w:color w:val="C45911" w:themeColor="accent2" w:themeShade="BF"/>
-          <w:sz w:val="22"/>
-          <w:szCs w:val="22"/>
-        </w:rPr>
-        <w:t>co vůbec vektorové dlaždice jsou, k čemu se používají, jaké platformy</w:t>
-      </w:r>
-      <w:r>
-        <w:rPr>
-          <w:color w:val="C45911" w:themeColor="accent2" w:themeShade="BF"/>
-          <w:sz w:val="22"/>
-          <w:szCs w:val="22"/>
-        </w:rPr>
-        <w:t xml:space="preserve"> už tuto technologii používají a jak konkrétně…</w:t>
+    </w:p>
+    <w:p>
+      <w:pPr>
+        <w:rPr>
+          <w:color w:val="C45911" w:themeColor="accent2" w:themeShade="BF"/>
+          <w:sz w:val="22"/>
+          <w:szCs w:val="22"/>
+        </w:rPr>
+      </w:pPr>
+    </w:p>
+    <w:p>
+      <w:pPr>
+        <w:rPr>
+          <w:color w:val="C45911" w:themeColor="accent2" w:themeShade="BF"/>
+          <w:sz w:val="22"/>
+          <w:szCs w:val="22"/>
+        </w:rPr>
+      </w:pPr>
+      <w:r>
+        <w:rPr>
+          <w:color w:val="C45911" w:themeColor="accent2" w:themeShade="BF"/>
+          <w:sz w:val="22"/>
+          <w:szCs w:val="22"/>
+        </w:rPr>
+        <w:t xml:space="preserve">zamyslet se nad různými možnostmi generování dlaždic a napsat že my jsme si vybrali </w:t>
+      </w:r>
+      <w:proofErr w:type="spellStart"/>
+      <w:r>
+        <w:rPr>
+          <w:color w:val="C45911" w:themeColor="accent2" w:themeShade="BF"/>
+          <w:sz w:val="22"/>
+          <w:szCs w:val="22"/>
+        </w:rPr>
+        <w:t>tippecanoe</w:t>
+      </w:r>
+      <w:proofErr w:type="spellEnd"/>
+      <w:r>
+        <w:rPr>
+          <w:color w:val="C45911" w:themeColor="accent2" w:themeShade="BF"/>
+          <w:sz w:val="22"/>
+          <w:szCs w:val="22"/>
+        </w:rPr>
+        <w:t xml:space="preserve"> a proč, bylo by fajn to pojmout i jako takovou rešerši co kdo už kde použil</w:t>
+      </w:r>
+    </w:p>
+    <w:p>
+      <w:pPr>
+        <w:rPr>
+          <w:sz w:val="22"/>
+          <w:szCs w:val="22"/>
+        </w:rPr>
+      </w:pPr>
+    </w:p>
+    <w:p/>
+    <w:p>
+      <w:pPr>
+        <w:pStyle w:val="Nadpis1"/>
+      </w:pPr>
+      <w:bookmarkStart w:id="1" w:name="_Toc26547562"/>
+      <w:r>
+        <w:t xml:space="preserve">Popis a rozbor </w:t>
+      </w:r>
+      <w:r>
+        <w:t>problému</w:t>
+      </w:r>
+      <w:bookmarkEnd w:id="1"/>
+    </w:p>
+    <w:p>
+      <w:pPr>
+        <w:rPr>
+          <w:color w:val="C45911" w:themeColor="accent2" w:themeShade="BF"/>
+          <w:sz w:val="22"/>
+          <w:szCs w:val="22"/>
+        </w:rPr>
+      </w:pPr>
+      <w:r>
+        <w:rPr>
+          <w:color w:val="C45911" w:themeColor="accent2" w:themeShade="BF"/>
+          <w:sz w:val="22"/>
+          <w:szCs w:val="22"/>
+        </w:rPr>
+        <w:t xml:space="preserve">Martin + </w:t>
+      </w:r>
+      <w:proofErr w:type="gramStart"/>
+      <w:r>
+        <w:rPr>
+          <w:color w:val="C45911" w:themeColor="accent2" w:themeShade="BF"/>
+          <w:sz w:val="22"/>
+          <w:szCs w:val="22"/>
+        </w:rPr>
+        <w:t>Jana</w:t>
+      </w:r>
+      <w:r>
+        <w:rPr>
+          <w:color w:val="C45911" w:themeColor="accent2" w:themeShade="BF"/>
+          <w:sz w:val="22"/>
+          <w:szCs w:val="22"/>
+        </w:rPr>
+        <w:t xml:space="preserve"> , 2</w:t>
       </w:r>
       <w:r>
         <w:rPr>
@@ -1660,744 +1757,722 @@
         </w:rPr>
         <w:t xml:space="preserve"> </w:t>
       </w:r>
-    </w:p>
-    <w:p>
-      <w:pPr>
-        <w:rPr>
-          <w:color w:val="C45911" w:themeColor="accent2" w:themeShade="BF"/>
-          <w:sz w:val="22"/>
-          <w:szCs w:val="22"/>
-        </w:rPr>
-      </w:pPr>
-    </w:p>
-    <w:p>
-      <w:pPr>
-        <w:rPr>
-          <w:color w:val="C45911" w:themeColor="accent2" w:themeShade="BF"/>
-          <w:sz w:val="22"/>
-          <w:szCs w:val="22"/>
-        </w:rPr>
-      </w:pPr>
-      <w:r>
-        <w:rPr>
-          <w:color w:val="C45911" w:themeColor="accent2" w:themeShade="BF"/>
-          <w:sz w:val="22"/>
-          <w:szCs w:val="22"/>
-        </w:rPr>
-        <w:t>zamyslet se nad různými možnostmi generování dlaždic a napsat že my jsme si vybrali tippecanoe a proč, bylo by fajn to pojmout i jako takovou rešerši co kdo už kde použil</w:t>
-      </w:r>
-    </w:p>
-    <w:p>
-      <w:pPr>
-        <w:rPr>
-          <w:sz w:val="22"/>
-          <w:szCs w:val="22"/>
-        </w:rPr>
-      </w:pPr>
+      <w:r>
+        <w:rPr>
+          <w:color w:val="C45911" w:themeColor="accent2" w:themeShade="BF"/>
+          <w:sz w:val="22"/>
+          <w:szCs w:val="22"/>
+        </w:rPr>
+        <w:t>-</w:t>
+      </w:r>
+      <w:r>
+        <w:rPr>
+          <w:color w:val="C45911" w:themeColor="accent2" w:themeShade="BF"/>
+          <w:sz w:val="22"/>
+          <w:szCs w:val="22"/>
+        </w:rPr>
+        <w:t xml:space="preserve"> </w:t>
+      </w:r>
+      <w:r>
+        <w:rPr>
+          <w:color w:val="C45911" w:themeColor="accent2" w:themeShade="BF"/>
+          <w:sz w:val="22"/>
+          <w:szCs w:val="22"/>
+        </w:rPr>
+        <w:t>3</w:t>
+      </w:r>
+      <w:r>
+        <w:rPr>
+          <w:color w:val="C45911" w:themeColor="accent2" w:themeShade="BF"/>
+          <w:sz w:val="22"/>
+          <w:szCs w:val="22"/>
+        </w:rPr>
+        <w:t xml:space="preserve"> strany</w:t>
+      </w:r>
+      <w:proofErr w:type="gramEnd"/>
+    </w:p>
+    <w:p>
+      <w:pPr>
+        <w:rPr>
+          <w:color w:val="C45911" w:themeColor="accent2" w:themeShade="BF"/>
+          <w:sz w:val="22"/>
+          <w:szCs w:val="22"/>
+        </w:rPr>
+      </w:pPr>
+    </w:p>
+    <w:p>
+      <w:pPr>
+        <w:rPr>
+          <w:color w:val="C45911" w:themeColor="accent2" w:themeShade="BF"/>
+          <w:sz w:val="22"/>
+          <w:szCs w:val="22"/>
+        </w:rPr>
+      </w:pPr>
+      <w:r>
+        <w:rPr>
+          <w:color w:val="C45911" w:themeColor="accent2" w:themeShade="BF"/>
+          <w:sz w:val="22"/>
+          <w:szCs w:val="22"/>
+        </w:rPr>
+        <w:t xml:space="preserve">Proč místo rastrových dlaždic zvolit vektorové, jaké jsou výhody/nevýhody oproti rastrovým dlaždicím, výhoda zobrazení a obarvování dlaždic na klientu, </w:t>
+      </w:r>
+      <w:r>
+        <w:rPr>
+          <w:color w:val="C45911" w:themeColor="accent2" w:themeShade="BF"/>
+          <w:sz w:val="22"/>
+          <w:szCs w:val="22"/>
+        </w:rPr>
+        <w:t>atd.</w:t>
+      </w:r>
+    </w:p>
+    <w:p>
+      <w:pPr>
+        <w:rPr>
+          <w:color w:val="C45911" w:themeColor="accent2" w:themeShade="BF"/>
+          <w:sz w:val="22"/>
+          <w:szCs w:val="22"/>
+        </w:rPr>
+      </w:pPr>
+    </w:p>
+    <w:p>
+      <w:pPr>
+        <w:rPr>
+          <w:color w:val="C45911" w:themeColor="accent2" w:themeShade="BF"/>
+          <w:sz w:val="22"/>
+          <w:szCs w:val="22"/>
+        </w:rPr>
+      </w:pPr>
+      <w:r>
+        <w:rPr>
+          <w:color w:val="C45911" w:themeColor="accent2" w:themeShade="BF"/>
+          <w:sz w:val="22"/>
+          <w:szCs w:val="22"/>
+        </w:rPr>
+        <w:t>Sepsat</w:t>
+      </w:r>
+      <w:r>
+        <w:rPr>
+          <w:color w:val="C45911" w:themeColor="accent2" w:themeShade="BF"/>
+          <w:sz w:val="22"/>
+          <w:szCs w:val="22"/>
+        </w:rPr>
+        <w:t xml:space="preserve"> podle tohoto nynější stav</w:t>
+      </w:r>
+      <w:r>
+        <w:rPr>
+          <w:color w:val="C45911" w:themeColor="accent2" w:themeShade="BF"/>
+          <w:sz w:val="22"/>
+          <w:szCs w:val="22"/>
+        </w:rPr>
+        <w:t xml:space="preserve"> </w:t>
+      </w:r>
+      <w:proofErr w:type="spellStart"/>
+      <w:r>
+        <w:rPr>
+          <w:color w:val="C45911" w:themeColor="accent2" w:themeShade="BF"/>
+          <w:sz w:val="22"/>
+          <w:szCs w:val="22"/>
+        </w:rPr>
+        <w:t>Marushky</w:t>
+      </w:r>
+      <w:proofErr w:type="spellEnd"/>
+      <w:r>
+        <w:rPr>
+          <w:color w:val="C45911" w:themeColor="accent2" w:themeShade="BF"/>
+          <w:sz w:val="22"/>
+          <w:szCs w:val="22"/>
+        </w:rPr>
+        <w:t xml:space="preserve"> (to je zkopírováno z nějakého dokumentu, co jsem našla na ČÚZK)</w:t>
+      </w:r>
+      <w:r>
+        <w:rPr>
+          <w:color w:val="C45911" w:themeColor="accent2" w:themeShade="BF"/>
+          <w:sz w:val="22"/>
+          <w:szCs w:val="22"/>
+        </w:rPr>
+        <w:t xml:space="preserve">: </w:t>
+      </w:r>
+    </w:p>
+    <w:p>
+      <w:pPr>
+        <w:rPr>
+          <w:sz w:val="22"/>
+          <w:szCs w:val="22"/>
+        </w:rPr>
+      </w:pPr>
+    </w:p>
+    <w:p>
+      <w:pPr>
+        <w:rPr>
+          <w:color w:val="C45911" w:themeColor="accent2" w:themeShade="BF"/>
+          <w:sz w:val="22"/>
+          <w:szCs w:val="22"/>
+        </w:rPr>
+      </w:pPr>
+      <w:r>
+        <w:rPr>
+          <w:color w:val="C45911" w:themeColor="accent2" w:themeShade="BF"/>
+          <w:sz w:val="22"/>
+          <w:szCs w:val="22"/>
+        </w:rPr>
+        <w:t>ULOŽENÍ POSKYTOVANÝCH DAT</w:t>
+      </w:r>
+      <w:r>
+        <w:rPr>
+          <w:color w:val="C45911" w:themeColor="accent2" w:themeShade="BF"/>
+          <w:sz w:val="22"/>
+          <w:szCs w:val="22"/>
+        </w:rPr>
+        <w:t xml:space="preserve"> </w:t>
+      </w:r>
+      <w:r>
+        <w:rPr>
+          <w:color w:val="C45911" w:themeColor="accent2" w:themeShade="BF"/>
+          <w:sz w:val="22"/>
+          <w:szCs w:val="22"/>
+        </w:rPr>
+        <w:t>A JEJICH AKTUALIZACE</w:t>
+      </w:r>
+      <w:r>
+        <w:rPr>
+          <w:color w:val="C45911" w:themeColor="accent2" w:themeShade="BF"/>
+          <w:sz w:val="22"/>
+          <w:szCs w:val="22"/>
+        </w:rPr>
+        <w:t xml:space="preserve"> </w:t>
+      </w:r>
+      <w:r>
+        <w:rPr>
+          <w:color w:val="C45911" w:themeColor="accent2" w:themeShade="BF"/>
+          <w:sz w:val="22"/>
+          <w:szCs w:val="22"/>
+        </w:rPr>
+        <w:t>Všechna data publikovaná touto novou aplikací jsou primárně uložena v</w:t>
+      </w:r>
+      <w:r>
+        <w:rPr>
+          <w:color w:val="C45911" w:themeColor="accent2" w:themeShade="BF"/>
+          <w:sz w:val="22"/>
+          <w:szCs w:val="22"/>
+        </w:rPr>
+        <w:t xml:space="preserve"> </w:t>
+      </w:r>
+      <w:r>
+        <w:rPr>
+          <w:color w:val="C45911" w:themeColor="accent2" w:themeShade="BF"/>
+          <w:sz w:val="22"/>
+          <w:szCs w:val="22"/>
+        </w:rPr>
+        <w:t>databázi Informačního systému katastru nemovitostí (ISKN) a v</w:t>
+      </w:r>
+      <w:r>
+        <w:rPr>
+          <w:color w:val="C45911" w:themeColor="accent2" w:themeShade="BF"/>
+          <w:sz w:val="22"/>
+          <w:szCs w:val="22"/>
+        </w:rPr>
+        <w:t xml:space="preserve"> </w:t>
+      </w:r>
+      <w:r>
+        <w:rPr>
+          <w:color w:val="C45911" w:themeColor="accent2" w:themeShade="BF"/>
+          <w:sz w:val="22"/>
+          <w:szCs w:val="22"/>
+        </w:rPr>
+        <w:t>databázi Informačního systému územní identifikace (ISÚI). V</w:t>
+      </w:r>
+      <w:r>
+        <w:rPr>
+          <w:color w:val="C45911" w:themeColor="accent2" w:themeShade="BF"/>
+          <w:sz w:val="22"/>
+          <w:szCs w:val="22"/>
+        </w:rPr>
+        <w:t xml:space="preserve"> </w:t>
+      </w:r>
+      <w:r>
+        <w:rPr>
+          <w:color w:val="C45911" w:themeColor="accent2" w:themeShade="BF"/>
+          <w:sz w:val="22"/>
+          <w:szCs w:val="22"/>
+        </w:rPr>
+        <w:t>těchto dvou databázích probíhají veškeré aktualizace zobrazovaných prvků. Na tyto databáze je napojena Publikační databáze</w:t>
+      </w:r>
+      <w:r>
+        <w:rPr>
+          <w:color w:val="C45911" w:themeColor="accent2" w:themeShade="BF"/>
+          <w:sz w:val="22"/>
+          <w:szCs w:val="22"/>
+        </w:rPr>
+        <w:t xml:space="preserve"> </w:t>
+      </w:r>
+      <w:r>
+        <w:rPr>
+          <w:color w:val="C45911" w:themeColor="accent2" w:themeShade="BF"/>
+          <w:sz w:val="22"/>
+          <w:szCs w:val="22"/>
+        </w:rPr>
+        <w:t>a v</w:t>
+      </w:r>
+      <w:r>
+        <w:rPr>
+          <w:color w:val="C45911" w:themeColor="accent2" w:themeShade="BF"/>
+          <w:sz w:val="22"/>
+          <w:szCs w:val="22"/>
+        </w:rPr>
+        <w:t xml:space="preserve"> </w:t>
+      </w:r>
+      <w:r>
+        <w:rPr>
+          <w:color w:val="C45911" w:themeColor="accent2" w:themeShade="BF"/>
+          <w:sz w:val="22"/>
+          <w:szCs w:val="22"/>
+        </w:rPr>
+        <w:t>ní probíhají úpravy geometrií</w:t>
+      </w:r>
+      <w:r>
+        <w:rPr>
+          <w:color w:val="C45911" w:themeColor="accent2" w:themeShade="BF"/>
+          <w:sz w:val="22"/>
+          <w:szCs w:val="22"/>
+        </w:rPr>
+        <w:t xml:space="preserve"> </w:t>
+      </w:r>
+      <w:r>
+        <w:rPr>
+          <w:color w:val="C45911" w:themeColor="accent2" w:themeShade="BF"/>
+          <w:sz w:val="22"/>
+          <w:szCs w:val="22"/>
+        </w:rPr>
+        <w:t>v</w:t>
+      </w:r>
+      <w:r>
+        <w:rPr>
+          <w:color w:val="C45911" w:themeColor="accent2" w:themeShade="BF"/>
+          <w:sz w:val="22"/>
+          <w:szCs w:val="22"/>
+        </w:rPr>
+        <w:t xml:space="preserve"> </w:t>
+      </w:r>
+      <w:r>
+        <w:rPr>
+          <w:color w:val="C45911" w:themeColor="accent2" w:themeShade="BF"/>
+          <w:sz w:val="22"/>
+          <w:szCs w:val="22"/>
+        </w:rPr>
+        <w:t>pravidelných dvou hodinových cyklech. Úpravy se týkají převážně transformace geometrie tak,</w:t>
+      </w:r>
+      <w:r>
+        <w:rPr>
+          <w:color w:val="C45911" w:themeColor="accent2" w:themeShade="BF"/>
+          <w:sz w:val="22"/>
+          <w:szCs w:val="22"/>
+        </w:rPr>
+        <w:t xml:space="preserve"> </w:t>
+      </w:r>
+      <w:r>
+        <w:rPr>
+          <w:color w:val="C45911" w:themeColor="accent2" w:themeShade="BF"/>
+          <w:sz w:val="22"/>
+          <w:szCs w:val="22"/>
+        </w:rPr>
+        <w:t>aby bylo umožněno její optimálnější zobrazování a publikace. Veškerá logika je na databázové úrovni a je realizována pomocí PL/SQL skriptů.</w:t>
+      </w:r>
+      <w:r>
+        <w:rPr>
+          <w:color w:val="C45911" w:themeColor="accent2" w:themeShade="BF"/>
+          <w:sz w:val="22"/>
+          <w:szCs w:val="22"/>
+        </w:rPr>
+        <w:t xml:space="preserve"> </w:t>
+      </w:r>
+      <w:r>
+        <w:rPr>
+          <w:color w:val="C45911" w:themeColor="accent2" w:themeShade="BF"/>
+          <w:sz w:val="22"/>
+          <w:szCs w:val="22"/>
+        </w:rPr>
+        <w:t>Takto upravená data jsou automaticky exportována do WKB souborů a z</w:t>
+      </w:r>
+      <w:r>
+        <w:rPr>
+          <w:color w:val="C45911" w:themeColor="accent2" w:themeShade="BF"/>
+          <w:sz w:val="22"/>
+          <w:szCs w:val="22"/>
+        </w:rPr>
+        <w:t xml:space="preserve"> </w:t>
+      </w:r>
+      <w:r>
+        <w:rPr>
+          <w:color w:val="C45911" w:themeColor="accent2" w:themeShade="BF"/>
+          <w:sz w:val="22"/>
+          <w:szCs w:val="22"/>
+        </w:rPr>
+        <w:t>takto předpřipravených souborů probíhá samotná publikace dat</w:t>
+      </w:r>
+      <w:r>
+        <w:rPr>
+          <w:color w:val="C45911" w:themeColor="accent2" w:themeShade="BF"/>
+          <w:sz w:val="22"/>
+          <w:szCs w:val="22"/>
+        </w:rPr>
+        <w:t xml:space="preserve"> ve formě rastrových dlaždic</w:t>
+      </w:r>
+      <w:r>
+        <w:rPr>
+          <w:color w:val="C45911" w:themeColor="accent2" w:themeShade="BF"/>
+          <w:sz w:val="22"/>
+          <w:szCs w:val="22"/>
+        </w:rPr>
+        <w:t xml:space="preserve">. </w:t>
+      </w:r>
+      <w:r>
+        <w:rPr>
+          <w:color w:val="C45911" w:themeColor="accent2" w:themeShade="BF"/>
+          <w:sz w:val="22"/>
+          <w:szCs w:val="22"/>
+        </w:rPr>
+        <w:t xml:space="preserve">K aktualizaci katastrální mapy dojde v celém katastrálním území, pokud se v něm </w:t>
+      </w:r>
+      <w:r>
+        <w:rPr>
+          <w:color w:val="C45911" w:themeColor="accent2" w:themeShade="BF"/>
+          <w:sz w:val="22"/>
+          <w:szCs w:val="22"/>
+        </w:rPr>
+        <w:t xml:space="preserve">objeví změna. </w:t>
+      </w:r>
+    </w:p>
+    <w:p>
+      <w:pPr>
+        <w:rPr>
+          <w:color w:val="C45911" w:themeColor="accent2" w:themeShade="BF"/>
+          <w:sz w:val="22"/>
+          <w:szCs w:val="22"/>
+        </w:rPr>
+      </w:pPr>
+    </w:p>
+    <w:p>
+      <w:pPr>
+        <w:rPr>
+          <w:color w:val="C45911" w:themeColor="accent2" w:themeShade="BF"/>
+          <w:sz w:val="22"/>
+          <w:szCs w:val="22"/>
+        </w:rPr>
+      </w:pPr>
+      <w:r>
+        <w:rPr>
+          <w:color w:val="C45911" w:themeColor="accent2" w:themeShade="BF"/>
+          <w:sz w:val="22"/>
+          <w:szCs w:val="22"/>
+        </w:rPr>
+        <w:t xml:space="preserve">V čem by tedy byla výhoda pro uživatele oproti těm rastrovým dlaždicích generovaných </w:t>
+      </w:r>
+      <w:r>
+        <w:rPr>
+          <w:color w:val="C45911" w:themeColor="accent2" w:themeShade="BF"/>
+          <w:sz w:val="22"/>
+          <w:szCs w:val="22"/>
+        </w:rPr>
+        <w:t>z </w:t>
+      </w:r>
+      <w:proofErr w:type="spellStart"/>
+      <w:r>
+        <w:rPr>
+          <w:color w:val="C45911" w:themeColor="accent2" w:themeShade="BF"/>
+          <w:sz w:val="22"/>
+          <w:szCs w:val="22"/>
+        </w:rPr>
+        <w:t>wkb</w:t>
+      </w:r>
+      <w:proofErr w:type="spellEnd"/>
+      <w:r>
+        <w:rPr>
+          <w:color w:val="C45911" w:themeColor="accent2" w:themeShade="BF"/>
+          <w:sz w:val="22"/>
+          <w:szCs w:val="22"/>
+        </w:rPr>
+        <w:t xml:space="preserve"> souborů.</w:t>
+      </w:r>
+      <w:r>
+        <w:rPr>
+          <w:color w:val="C45911" w:themeColor="accent2" w:themeShade="BF"/>
+          <w:sz w:val="22"/>
+          <w:szCs w:val="22"/>
+        </w:rPr>
+        <w:t xml:space="preserve"> </w:t>
+      </w:r>
+      <w:r>
+        <w:rPr>
+          <w:color w:val="C45911" w:themeColor="accent2" w:themeShade="BF"/>
+          <w:sz w:val="22"/>
+          <w:szCs w:val="22"/>
+        </w:rPr>
+        <w:t>(Co je vůbec WKB soubor?)</w:t>
+      </w:r>
+    </w:p>
+    <w:p>
+      <w:pPr>
+        <w:rPr>
+          <w:sz w:val="22"/>
+          <w:szCs w:val="22"/>
+        </w:rPr>
+      </w:pPr>
+    </w:p>
+    <w:p>
+      <w:pPr>
+        <w:pStyle w:val="Nadpis1"/>
+      </w:pPr>
+      <w:bookmarkStart w:id="2" w:name="_Toc26547563"/>
+      <w:r>
+        <w:t>Vstupní</w:t>
+      </w:r>
+      <w:r>
+        <w:t xml:space="preserve"> data, formát vstupních da</w:t>
+      </w:r>
+      <w:r>
+        <w:t>t</w:t>
+      </w:r>
+      <w:r>
+        <w:t>, popis</w:t>
+      </w:r>
+      <w:bookmarkEnd w:id="2"/>
+      <w:r>
+        <w:t xml:space="preserve"> </w:t>
+      </w:r>
+    </w:p>
+    <w:p>
+      <w:pPr>
+        <w:jc w:val="both"/>
+        <w:rPr>
+          <w:color w:val="C45911" w:themeColor="accent2" w:themeShade="BF"/>
+          <w:sz w:val="22"/>
+          <w:szCs w:val="22"/>
+        </w:rPr>
+      </w:pPr>
+      <w:r>
+        <w:rPr>
+          <w:color w:val="C45911" w:themeColor="accent2" w:themeShade="BF"/>
+          <w:sz w:val="22"/>
+          <w:szCs w:val="22"/>
+        </w:rPr>
+        <w:t xml:space="preserve">Martin + </w:t>
+      </w:r>
+      <w:proofErr w:type="gramStart"/>
+      <w:r>
+        <w:rPr>
+          <w:color w:val="C45911" w:themeColor="accent2" w:themeShade="BF"/>
+          <w:sz w:val="22"/>
+          <w:szCs w:val="22"/>
+        </w:rPr>
+        <w:t>Jana</w:t>
+      </w:r>
+      <w:r>
+        <w:rPr>
+          <w:color w:val="C45911" w:themeColor="accent2" w:themeShade="BF"/>
+          <w:sz w:val="22"/>
+          <w:szCs w:val="22"/>
+        </w:rPr>
+        <w:t xml:space="preserve"> </w:t>
+      </w:r>
+      <w:r>
+        <w:rPr>
+          <w:color w:val="C45911" w:themeColor="accent2" w:themeShade="BF"/>
+          <w:sz w:val="22"/>
+          <w:szCs w:val="22"/>
+        </w:rPr>
+        <w:t>, 1 strana</w:t>
+      </w:r>
+      <w:proofErr w:type="gramEnd"/>
+    </w:p>
+    <w:p>
+      <w:pPr>
+        <w:rPr>
+          <w:color w:val="C45911" w:themeColor="accent2" w:themeShade="BF"/>
+          <w:sz w:val="22"/>
+          <w:szCs w:val="22"/>
+        </w:rPr>
+      </w:pPr>
+    </w:p>
+    <w:p>
+      <w:pPr>
+        <w:rPr>
+          <w:color w:val="C45911" w:themeColor="accent2" w:themeShade="BF"/>
+          <w:sz w:val="22"/>
+          <w:szCs w:val="22"/>
+        </w:rPr>
+      </w:pPr>
+      <w:r>
+        <w:rPr>
+          <w:color w:val="C45911" w:themeColor="accent2" w:themeShade="BF"/>
+          <w:sz w:val="22"/>
+          <w:szCs w:val="22"/>
+        </w:rPr>
+        <w:t>vstupní data – data v databázi,</w:t>
+      </w:r>
+      <w:r>
+        <w:rPr>
+          <w:color w:val="C45911" w:themeColor="accent2" w:themeShade="BF"/>
+          <w:sz w:val="22"/>
+          <w:szCs w:val="22"/>
+        </w:rPr>
+        <w:t xml:space="preserve"> popsat stručně jak vypadají data katastrální mapy, které jsme si stáhli</w:t>
+      </w:r>
+    </w:p>
+    <w:p>
+      <w:pPr>
+        <w:rPr>
+          <w:color w:val="C45911" w:themeColor="accent2" w:themeShade="BF"/>
+          <w:sz w:val="22"/>
+          <w:szCs w:val="22"/>
+        </w:rPr>
+      </w:pPr>
+      <w:r>
+        <w:rPr>
+          <w:color w:val="C45911" w:themeColor="accent2" w:themeShade="BF"/>
+          <w:sz w:val="22"/>
+          <w:szCs w:val="22"/>
+        </w:rPr>
+        <w:t xml:space="preserve">Potom </w:t>
+      </w:r>
+      <w:proofErr w:type="spellStart"/>
+      <w:r>
+        <w:rPr>
+          <w:color w:val="C45911" w:themeColor="accent2" w:themeShade="BF"/>
+          <w:sz w:val="22"/>
+          <w:szCs w:val="22"/>
+        </w:rPr>
+        <w:t>geojsony</w:t>
+      </w:r>
+      <w:proofErr w:type="spellEnd"/>
+      <w:r>
+        <w:rPr>
+          <w:color w:val="C45911" w:themeColor="accent2" w:themeShade="BF"/>
+          <w:sz w:val="22"/>
+          <w:szCs w:val="22"/>
+        </w:rPr>
+        <w:t xml:space="preserve"> – popsat co je to za formát</w:t>
+      </w:r>
+    </w:p>
+    <w:p>
+      <w:pPr>
+        <w:jc w:val="both"/>
+      </w:pPr>
+    </w:p>
+    <w:p>
+      <w:pPr>
+        <w:pStyle w:val="Nadpis1"/>
+      </w:pPr>
+      <w:bookmarkStart w:id="3" w:name="_Toc26547564"/>
+      <w:r>
+        <w:t>Výstupní data, formát výstupních da</w:t>
+      </w:r>
+      <w:r>
+        <w:t>t</w:t>
+      </w:r>
+      <w:r>
+        <w:t>, popis</w:t>
+      </w:r>
+      <w:bookmarkEnd w:id="3"/>
+    </w:p>
+    <w:p>
+      <w:pPr>
+        <w:jc w:val="both"/>
+        <w:rPr>
+          <w:color w:val="C45911" w:themeColor="accent2" w:themeShade="BF"/>
+          <w:sz w:val="22"/>
+          <w:szCs w:val="22"/>
+        </w:rPr>
+      </w:pPr>
+      <w:r>
+        <w:rPr>
+          <w:color w:val="C45911" w:themeColor="accent2" w:themeShade="BF"/>
+          <w:sz w:val="22"/>
+          <w:szCs w:val="22"/>
+        </w:rPr>
+        <w:t>Martin + Jana</w:t>
+      </w:r>
+      <w:r>
+        <w:rPr>
+          <w:color w:val="C45911" w:themeColor="accent2" w:themeShade="BF"/>
+          <w:sz w:val="22"/>
+          <w:szCs w:val="22"/>
+        </w:rPr>
+        <w:t>, 1 strana</w:t>
+      </w:r>
+    </w:p>
+    <w:p>
+      <w:pPr>
+        <w:jc w:val="both"/>
+        <w:rPr>
+          <w:color w:val="C45911" w:themeColor="accent2" w:themeShade="BF"/>
+          <w:sz w:val="22"/>
+          <w:szCs w:val="22"/>
+        </w:rPr>
+      </w:pPr>
+    </w:p>
+    <w:p>
+      <w:pPr>
+        <w:rPr>
+          <w:color w:val="C45911" w:themeColor="accent2" w:themeShade="BF"/>
+          <w:sz w:val="22"/>
+          <w:szCs w:val="22"/>
+        </w:rPr>
+      </w:pPr>
+      <w:r>
+        <w:rPr>
+          <w:color w:val="C45911" w:themeColor="accent2" w:themeShade="BF"/>
+          <w:sz w:val="22"/>
+          <w:szCs w:val="22"/>
+        </w:rPr>
+        <w:t>Popsat podrobně vektorové dlaždice, jak vypadají, co jsou úrovně zobrazení mapových dlaždic atd. (hodně je popsáno v </w:t>
+      </w:r>
+      <w:proofErr w:type="spellStart"/>
+      <w:r>
+        <w:rPr>
+          <w:color w:val="C45911" w:themeColor="accent2" w:themeShade="BF"/>
+          <w:sz w:val="22"/>
+          <w:szCs w:val="22"/>
+        </w:rPr>
+        <w:t>tippecanoe</w:t>
+      </w:r>
+      <w:proofErr w:type="spellEnd"/>
+      <w:r>
+        <w:rPr>
+          <w:color w:val="C45911" w:themeColor="accent2" w:themeShade="BF"/>
+          <w:sz w:val="22"/>
+          <w:szCs w:val="22"/>
+        </w:rPr>
+        <w:t xml:space="preserve"> na </w:t>
+      </w:r>
+      <w:proofErr w:type="spellStart"/>
+      <w:r>
+        <w:rPr>
+          <w:color w:val="C45911" w:themeColor="accent2" w:themeShade="BF"/>
+          <w:sz w:val="22"/>
+          <w:szCs w:val="22"/>
+        </w:rPr>
+        <w:t>githubu</w:t>
+      </w:r>
+      <w:proofErr w:type="spellEnd"/>
+      <w:r>
+        <w:rPr>
+          <w:color w:val="C45911" w:themeColor="accent2" w:themeShade="BF"/>
+          <w:sz w:val="22"/>
+          <w:szCs w:val="22"/>
+        </w:rPr>
+        <w:t xml:space="preserve">) </w:t>
+      </w:r>
     </w:p>
     <w:p/>
     <w:p>
       <w:pPr>
         <w:pStyle w:val="Nadpis1"/>
       </w:pPr>
-      <w:bookmarkStart w:id="1" w:name="_Toc26547562"/>
-      <w:r>
-        <w:t xml:space="preserve">Popis a rozbor </w:t>
-      </w:r>
-      <w:r>
-        <w:t>problému</w:t>
-      </w:r>
-      <w:bookmarkEnd w:id="1"/>
-    </w:p>
-    <w:p>
-      <w:pPr>
-        <w:rPr>
-          <w:color w:val="C45911" w:themeColor="accent2" w:themeShade="BF"/>
-          <w:sz w:val="22"/>
-          <w:szCs w:val="22"/>
-        </w:rPr>
-      </w:pPr>
-      <w:r>
-        <w:rPr>
-          <w:color w:val="C45911" w:themeColor="accent2" w:themeShade="BF"/>
-          <w:sz w:val="22"/>
-          <w:szCs w:val="22"/>
-        </w:rPr>
-        <w:t>Martin + Jana</w:t>
-      </w:r>
-      <w:r>
-        <w:rPr>
-          <w:color w:val="C45911" w:themeColor="accent2" w:themeShade="BF"/>
-          <w:sz w:val="22"/>
-          <w:szCs w:val="22"/>
-        </w:rPr>
-        <w:t xml:space="preserve"> , 2</w:t>
-      </w:r>
-      <w:r>
-        <w:rPr>
-          <w:color w:val="C45911" w:themeColor="accent2" w:themeShade="BF"/>
-          <w:sz w:val="22"/>
-          <w:szCs w:val="22"/>
-        </w:rPr>
-        <w:t xml:space="preserve"> </w:t>
-      </w:r>
-      <w:r>
-        <w:rPr>
-          <w:color w:val="C45911" w:themeColor="accent2" w:themeShade="BF"/>
-          <w:sz w:val="22"/>
-          <w:szCs w:val="22"/>
-        </w:rPr>
-        <w:t>-</w:t>
-      </w:r>
-      <w:r>
-        <w:rPr>
-          <w:color w:val="C45911" w:themeColor="accent2" w:themeShade="BF"/>
-          <w:sz w:val="22"/>
-          <w:szCs w:val="22"/>
-        </w:rPr>
-        <w:t xml:space="preserve"> </w:t>
-      </w:r>
-      <w:r>
-        <w:rPr>
-          <w:color w:val="C45911" w:themeColor="accent2" w:themeShade="BF"/>
-          <w:sz w:val="22"/>
-          <w:szCs w:val="22"/>
-        </w:rPr>
-        <w:t>3</w:t>
-      </w:r>
-      <w:r>
-        <w:rPr>
-          <w:color w:val="C45911" w:themeColor="accent2" w:themeShade="BF"/>
-          <w:sz w:val="22"/>
-          <w:szCs w:val="22"/>
-        </w:rPr>
-        <w:t xml:space="preserve"> strany</w:t>
-      </w:r>
-    </w:p>
-    <w:p>
-      <w:pPr>
-        <w:rPr>
-          <w:color w:val="C45911" w:themeColor="accent2" w:themeShade="BF"/>
-          <w:sz w:val="22"/>
-          <w:szCs w:val="22"/>
-        </w:rPr>
-      </w:pPr>
-    </w:p>
-    <w:p>
-      <w:pPr>
-        <w:rPr>
-          <w:color w:val="C45911" w:themeColor="accent2" w:themeShade="BF"/>
-          <w:sz w:val="22"/>
-          <w:szCs w:val="22"/>
-        </w:rPr>
-      </w:pPr>
-      <w:r>
-        <w:rPr>
-          <w:color w:val="C45911" w:themeColor="accent2" w:themeShade="BF"/>
-          <w:sz w:val="22"/>
-          <w:szCs w:val="22"/>
-        </w:rPr>
-        <w:t>Proč místo rastrových dlaždic zvolit vektorové</w:t>
-      </w:r>
-      <w:r>
-        <w:rPr>
-          <w:color w:val="C45911" w:themeColor="accent2" w:themeShade="BF"/>
-          <w:sz w:val="22"/>
-          <w:szCs w:val="22"/>
-        </w:rPr>
-        <w:t>, jaké jsou výhody/nevýhody oproti rastrovým dlaždicím,</w:t>
-      </w:r>
-      <w:r>
-        <w:rPr>
-          <w:color w:val="C45911" w:themeColor="accent2" w:themeShade="BF"/>
-          <w:sz w:val="22"/>
-          <w:szCs w:val="22"/>
-        </w:rPr>
-        <w:t xml:space="preserve"> výhoda zobrazení a obarvování dlaždic na klientu, </w:t>
-      </w:r>
-      <w:r>
-        <w:rPr>
-          <w:color w:val="C45911" w:themeColor="accent2" w:themeShade="BF"/>
-          <w:sz w:val="22"/>
-          <w:szCs w:val="22"/>
-        </w:rPr>
-        <w:t>atd.</w:t>
-      </w:r>
-    </w:p>
-    <w:p>
-      <w:pPr>
-        <w:rPr>
-          <w:color w:val="C45911" w:themeColor="accent2" w:themeShade="BF"/>
-          <w:sz w:val="22"/>
-          <w:szCs w:val="22"/>
-        </w:rPr>
-      </w:pPr>
-    </w:p>
-    <w:p>
-      <w:pPr>
-        <w:rPr>
-          <w:color w:val="C45911" w:themeColor="accent2" w:themeShade="BF"/>
-          <w:sz w:val="22"/>
-          <w:szCs w:val="22"/>
-        </w:rPr>
-      </w:pPr>
-      <w:r>
-        <w:rPr>
-          <w:color w:val="C45911" w:themeColor="accent2" w:themeShade="BF"/>
-          <w:sz w:val="22"/>
-          <w:szCs w:val="22"/>
-        </w:rPr>
-        <w:t>Sepsat</w:t>
-      </w:r>
-      <w:r>
-        <w:rPr>
-          <w:color w:val="C45911" w:themeColor="accent2" w:themeShade="BF"/>
-          <w:sz w:val="22"/>
-          <w:szCs w:val="22"/>
-        </w:rPr>
-        <w:t xml:space="preserve"> podle tohoto nynější stav</w:t>
-      </w:r>
-      <w:r>
-        <w:rPr>
-          <w:color w:val="C45911" w:themeColor="accent2" w:themeShade="BF"/>
-          <w:sz w:val="22"/>
-          <w:szCs w:val="22"/>
-        </w:rPr>
-        <w:t xml:space="preserve"> Marushky</w:t>
-      </w:r>
-      <w:r>
-        <w:rPr>
-          <w:color w:val="C45911" w:themeColor="accent2" w:themeShade="BF"/>
-          <w:sz w:val="22"/>
-          <w:szCs w:val="22"/>
-        </w:rPr>
-        <w:t xml:space="preserve"> (to je zkopírováno z nějakého dokumentu, co jsem našla na ČÚZK)</w:t>
-      </w:r>
-      <w:r>
-        <w:rPr>
-          <w:color w:val="C45911" w:themeColor="accent2" w:themeShade="BF"/>
-          <w:sz w:val="22"/>
-          <w:szCs w:val="22"/>
-        </w:rPr>
-        <w:t xml:space="preserve">: </w:t>
-      </w:r>
-    </w:p>
-    <w:p>
-      <w:pPr>
-        <w:rPr>
-          <w:sz w:val="22"/>
-          <w:szCs w:val="22"/>
-        </w:rPr>
-      </w:pPr>
-    </w:p>
-    <w:p>
-      <w:pPr>
-        <w:rPr>
-          <w:color w:val="C45911" w:themeColor="accent2" w:themeShade="BF"/>
-          <w:sz w:val="22"/>
-          <w:szCs w:val="22"/>
-        </w:rPr>
-      </w:pPr>
-      <w:r>
-        <w:rPr>
-          <w:color w:val="C45911" w:themeColor="accent2" w:themeShade="BF"/>
-          <w:sz w:val="22"/>
-          <w:szCs w:val="22"/>
-        </w:rPr>
-        <w:t>ULOŽENÍ POSKYTOVANÝCH DAT</w:t>
-      </w:r>
-      <w:r>
-        <w:rPr>
-          <w:color w:val="C45911" w:themeColor="accent2" w:themeShade="BF"/>
-          <w:sz w:val="22"/>
-          <w:szCs w:val="22"/>
-        </w:rPr>
-        <w:t xml:space="preserve"> </w:t>
-      </w:r>
-      <w:r>
-        <w:rPr>
-          <w:color w:val="C45911" w:themeColor="accent2" w:themeShade="BF"/>
-          <w:sz w:val="22"/>
-          <w:szCs w:val="22"/>
-        </w:rPr>
-        <w:t>A JEJICH AKTUALIZACE</w:t>
-      </w:r>
-      <w:r>
-        <w:rPr>
-          <w:color w:val="C45911" w:themeColor="accent2" w:themeShade="BF"/>
-          <w:sz w:val="22"/>
-          <w:szCs w:val="22"/>
-        </w:rPr>
-        <w:t xml:space="preserve"> </w:t>
-      </w:r>
-      <w:r>
-        <w:rPr>
-          <w:color w:val="C45911" w:themeColor="accent2" w:themeShade="BF"/>
-          <w:sz w:val="22"/>
-          <w:szCs w:val="22"/>
-        </w:rPr>
-        <w:t>Všechna data publikovaná touto novou aplikací jsou primárně uložena v</w:t>
-      </w:r>
-      <w:r>
-        <w:rPr>
-          <w:color w:val="C45911" w:themeColor="accent2" w:themeShade="BF"/>
-          <w:sz w:val="22"/>
-          <w:szCs w:val="22"/>
-        </w:rPr>
-        <w:t xml:space="preserve"> </w:t>
-      </w:r>
-      <w:r>
-        <w:rPr>
-          <w:color w:val="C45911" w:themeColor="accent2" w:themeShade="BF"/>
-          <w:sz w:val="22"/>
-          <w:szCs w:val="22"/>
-        </w:rPr>
-        <w:t>databázi Informačního systému katastru nemovitostí (ISKN) a v</w:t>
-      </w:r>
-      <w:r>
-        <w:rPr>
-          <w:color w:val="C45911" w:themeColor="accent2" w:themeShade="BF"/>
-          <w:sz w:val="22"/>
-          <w:szCs w:val="22"/>
-        </w:rPr>
-        <w:t xml:space="preserve"> </w:t>
-      </w:r>
-      <w:r>
-        <w:rPr>
-          <w:color w:val="C45911" w:themeColor="accent2" w:themeShade="BF"/>
-          <w:sz w:val="22"/>
-          <w:szCs w:val="22"/>
-        </w:rPr>
-        <w:t>databázi Informačního systému územní identifikace (ISÚI). V</w:t>
-      </w:r>
-      <w:r>
-        <w:rPr>
-          <w:color w:val="C45911" w:themeColor="accent2" w:themeShade="BF"/>
-          <w:sz w:val="22"/>
-          <w:szCs w:val="22"/>
-        </w:rPr>
-        <w:t xml:space="preserve"> </w:t>
-      </w:r>
-      <w:r>
-        <w:rPr>
-          <w:color w:val="C45911" w:themeColor="accent2" w:themeShade="BF"/>
-          <w:sz w:val="22"/>
-          <w:szCs w:val="22"/>
-        </w:rPr>
-        <w:t>těchto dvou databázích probíhají veškeré aktualizace zobrazovaných prvků. Na tyto databáze je napojena Publikační databáze</w:t>
-      </w:r>
-      <w:r>
-        <w:rPr>
-          <w:color w:val="C45911" w:themeColor="accent2" w:themeShade="BF"/>
-          <w:sz w:val="22"/>
-          <w:szCs w:val="22"/>
-        </w:rPr>
-        <w:t xml:space="preserve"> </w:t>
-      </w:r>
-      <w:r>
-        <w:rPr>
-          <w:color w:val="C45911" w:themeColor="accent2" w:themeShade="BF"/>
-          <w:sz w:val="22"/>
-          <w:szCs w:val="22"/>
-        </w:rPr>
-        <w:t>a v</w:t>
-      </w:r>
-      <w:r>
-        <w:rPr>
-          <w:color w:val="C45911" w:themeColor="accent2" w:themeShade="BF"/>
-          <w:sz w:val="22"/>
-          <w:szCs w:val="22"/>
-        </w:rPr>
-        <w:t xml:space="preserve"> </w:t>
-      </w:r>
-      <w:r>
-        <w:rPr>
-          <w:color w:val="C45911" w:themeColor="accent2" w:themeShade="BF"/>
-          <w:sz w:val="22"/>
-          <w:szCs w:val="22"/>
-        </w:rPr>
-        <w:t>ní probíhají úpravy geometrií</w:t>
-      </w:r>
-      <w:r>
-        <w:rPr>
-          <w:color w:val="C45911" w:themeColor="accent2" w:themeShade="BF"/>
-          <w:sz w:val="22"/>
-          <w:szCs w:val="22"/>
-        </w:rPr>
-        <w:t xml:space="preserve"> </w:t>
-      </w:r>
-      <w:r>
-        <w:rPr>
-          <w:color w:val="C45911" w:themeColor="accent2" w:themeShade="BF"/>
-          <w:sz w:val="22"/>
-          <w:szCs w:val="22"/>
-        </w:rPr>
-        <w:t>v</w:t>
-      </w:r>
-      <w:r>
-        <w:rPr>
-          <w:color w:val="C45911" w:themeColor="accent2" w:themeShade="BF"/>
-          <w:sz w:val="22"/>
-          <w:szCs w:val="22"/>
-        </w:rPr>
-        <w:t xml:space="preserve"> </w:t>
-      </w:r>
-      <w:r>
-        <w:rPr>
-          <w:color w:val="C45911" w:themeColor="accent2" w:themeShade="BF"/>
-          <w:sz w:val="22"/>
-          <w:szCs w:val="22"/>
-        </w:rPr>
-        <w:t>pravidelných dvou hodinových cyklech. Úpravy se týkají převážně transformace geometrie tak,</w:t>
-      </w:r>
-      <w:r>
-        <w:rPr>
-          <w:color w:val="C45911" w:themeColor="accent2" w:themeShade="BF"/>
-          <w:sz w:val="22"/>
-          <w:szCs w:val="22"/>
-        </w:rPr>
-        <w:t xml:space="preserve"> </w:t>
-      </w:r>
-      <w:r>
-        <w:rPr>
-          <w:color w:val="C45911" w:themeColor="accent2" w:themeShade="BF"/>
-          <w:sz w:val="22"/>
-          <w:szCs w:val="22"/>
-        </w:rPr>
-        <w:t>aby bylo umožněno její optimálnější zobrazování a publikace. Veškerá logika je na databázové úrovni a je realizována pomocí PL/SQL skriptů.</w:t>
-      </w:r>
-      <w:r>
-        <w:rPr>
-          <w:color w:val="C45911" w:themeColor="accent2" w:themeShade="BF"/>
-          <w:sz w:val="22"/>
-          <w:szCs w:val="22"/>
-        </w:rPr>
-        <w:t xml:space="preserve"> </w:t>
-      </w:r>
-      <w:r>
-        <w:rPr>
-          <w:color w:val="C45911" w:themeColor="accent2" w:themeShade="BF"/>
-          <w:sz w:val="22"/>
-          <w:szCs w:val="22"/>
-        </w:rPr>
-        <w:t>Takto upravená data jsou automaticky exportována do WKB souborů a z</w:t>
-      </w:r>
-      <w:r>
-        <w:rPr>
-          <w:color w:val="C45911" w:themeColor="accent2" w:themeShade="BF"/>
-          <w:sz w:val="22"/>
-          <w:szCs w:val="22"/>
-        </w:rPr>
-        <w:t xml:space="preserve"> </w:t>
-      </w:r>
-      <w:r>
-        <w:rPr>
-          <w:color w:val="C45911" w:themeColor="accent2" w:themeShade="BF"/>
-          <w:sz w:val="22"/>
-          <w:szCs w:val="22"/>
-        </w:rPr>
-        <w:t>takto předpřipravených souborů probíhá samotná publikace dat</w:t>
-      </w:r>
-      <w:r>
-        <w:rPr>
-          <w:color w:val="C45911" w:themeColor="accent2" w:themeShade="BF"/>
-          <w:sz w:val="22"/>
-          <w:szCs w:val="22"/>
-        </w:rPr>
-        <w:t xml:space="preserve"> ve formě rastrových dlaždic</w:t>
-      </w:r>
-      <w:r>
-        <w:rPr>
-          <w:color w:val="C45911" w:themeColor="accent2" w:themeShade="BF"/>
-          <w:sz w:val="22"/>
-          <w:szCs w:val="22"/>
-        </w:rPr>
-        <w:t xml:space="preserve">. </w:t>
-      </w:r>
-      <w:r>
-        <w:rPr>
-          <w:color w:val="C45911" w:themeColor="accent2" w:themeShade="BF"/>
-          <w:sz w:val="22"/>
-          <w:szCs w:val="22"/>
-        </w:rPr>
-        <w:t xml:space="preserve">K aktualizaci katastrální mapy dojde v celém katastrálním území, pokud se v něm </w:t>
-      </w:r>
-      <w:r>
-        <w:rPr>
-          <w:color w:val="C45911" w:themeColor="accent2" w:themeShade="BF"/>
-          <w:sz w:val="22"/>
-          <w:szCs w:val="22"/>
-        </w:rPr>
-        <w:t xml:space="preserve">objeví změna. </w:t>
-      </w:r>
-    </w:p>
-    <w:p>
-      <w:pPr>
-        <w:rPr>
-          <w:color w:val="C45911" w:themeColor="accent2" w:themeShade="BF"/>
-          <w:sz w:val="22"/>
-          <w:szCs w:val="22"/>
-        </w:rPr>
-      </w:pPr>
-    </w:p>
-    <w:p>
-      <w:pPr>
-        <w:rPr>
-          <w:color w:val="C45911" w:themeColor="accent2" w:themeShade="BF"/>
-          <w:sz w:val="22"/>
-          <w:szCs w:val="22"/>
-        </w:rPr>
-      </w:pPr>
-      <w:r>
-        <w:rPr>
-          <w:color w:val="C45911" w:themeColor="accent2" w:themeShade="BF"/>
-          <w:sz w:val="22"/>
-          <w:szCs w:val="22"/>
-        </w:rPr>
-        <w:t xml:space="preserve">V čem by tedy byla výhoda pro uživatele oproti těm rastrovým dlaždicích generovaných </w:t>
-      </w:r>
-      <w:r>
-        <w:rPr>
-          <w:color w:val="C45911" w:themeColor="accent2" w:themeShade="BF"/>
-          <w:sz w:val="22"/>
-          <w:szCs w:val="22"/>
-        </w:rPr>
-        <w:t>z wkb souborů.</w:t>
-      </w:r>
-      <w:r>
-        <w:rPr>
-          <w:color w:val="C45911" w:themeColor="accent2" w:themeShade="BF"/>
-          <w:sz w:val="22"/>
-          <w:szCs w:val="22"/>
-        </w:rPr>
-        <w:t xml:space="preserve"> </w:t>
-      </w:r>
-      <w:r>
-        <w:rPr>
-          <w:color w:val="C45911" w:themeColor="accent2" w:themeShade="BF"/>
-          <w:sz w:val="22"/>
-          <w:szCs w:val="22"/>
-        </w:rPr>
-        <w:t>(Co je vůbec WKB soubor?)</w:t>
-      </w:r>
-    </w:p>
-    <w:p>
-      <w:pPr>
-        <w:rPr>
-          <w:sz w:val="22"/>
-          <w:szCs w:val="22"/>
-        </w:rPr>
-      </w:pPr>
-    </w:p>
-    <w:p>
-      <w:pPr>
-        <w:pStyle w:val="Nadpis1"/>
-      </w:pPr>
-      <w:bookmarkStart w:id="2" w:name="_Toc26547563"/>
-      <w:r>
-        <w:t>Vstupní</w:t>
-      </w:r>
-      <w:r>
-        <w:t xml:space="preserve"> data, formát vstupních da</w:t>
-      </w:r>
-      <w:r>
-        <w:t>t</w:t>
-      </w:r>
-      <w:r>
-        <w:t>, popis</w:t>
-      </w:r>
-      <w:bookmarkEnd w:id="2"/>
-      <w:r>
-        <w:t xml:space="preserve"> </w:t>
-      </w:r>
-    </w:p>
-    <w:p>
-      <w:pPr>
-        <w:jc w:val="both"/>
-        <w:rPr>
-          <w:color w:val="C45911" w:themeColor="accent2" w:themeShade="BF"/>
-          <w:sz w:val="22"/>
-          <w:szCs w:val="22"/>
-        </w:rPr>
-      </w:pPr>
-      <w:r>
-        <w:rPr>
-          <w:color w:val="C45911" w:themeColor="accent2" w:themeShade="BF"/>
-          <w:sz w:val="22"/>
-          <w:szCs w:val="22"/>
-        </w:rPr>
-        <w:t>Martin + Jana</w:t>
-      </w:r>
-      <w:r>
-        <w:rPr>
-          <w:color w:val="C45911" w:themeColor="accent2" w:themeShade="BF"/>
-          <w:sz w:val="22"/>
-          <w:szCs w:val="22"/>
-        </w:rPr>
-        <w:t xml:space="preserve"> </w:t>
-      </w:r>
-      <w:r>
-        <w:rPr>
-          <w:color w:val="C45911" w:themeColor="accent2" w:themeShade="BF"/>
-          <w:sz w:val="22"/>
-          <w:szCs w:val="22"/>
-        </w:rPr>
-        <w:t xml:space="preserve">, </w:t>
-      </w:r>
-      <w:r>
-        <w:rPr>
-          <w:color w:val="C45911" w:themeColor="accent2" w:themeShade="BF"/>
-          <w:sz w:val="22"/>
-          <w:szCs w:val="22"/>
-        </w:rPr>
-        <w:t>1 strana</w:t>
-      </w:r>
-    </w:p>
-    <w:p>
-      <w:pPr>
-        <w:rPr>
-          <w:color w:val="C45911" w:themeColor="accent2" w:themeShade="BF"/>
-          <w:sz w:val="22"/>
-          <w:szCs w:val="22"/>
-        </w:rPr>
-      </w:pPr>
-    </w:p>
-    <w:p>
-      <w:pPr>
-        <w:rPr>
-          <w:color w:val="C45911" w:themeColor="accent2" w:themeShade="BF"/>
-          <w:sz w:val="22"/>
-          <w:szCs w:val="22"/>
-        </w:rPr>
-      </w:pPr>
-      <w:r>
-        <w:rPr>
-          <w:color w:val="C45911" w:themeColor="accent2" w:themeShade="BF"/>
-          <w:sz w:val="22"/>
-          <w:szCs w:val="22"/>
-        </w:rPr>
-        <w:t>vstupní data – data v databázi,</w:t>
-      </w:r>
-      <w:r>
-        <w:rPr>
-          <w:color w:val="C45911" w:themeColor="accent2" w:themeShade="BF"/>
-          <w:sz w:val="22"/>
-          <w:szCs w:val="22"/>
-        </w:rPr>
-        <w:t xml:space="preserve"> popsat stručně jak vypadají data katastrální mapy, které jsme si stáhli</w:t>
-      </w:r>
-    </w:p>
-    <w:p>
-      <w:pPr>
-        <w:rPr>
-          <w:color w:val="C45911" w:themeColor="accent2" w:themeShade="BF"/>
-          <w:sz w:val="22"/>
-          <w:szCs w:val="22"/>
-        </w:rPr>
-      </w:pPr>
-      <w:r>
-        <w:rPr>
-          <w:color w:val="C45911" w:themeColor="accent2" w:themeShade="BF"/>
-          <w:sz w:val="22"/>
-          <w:szCs w:val="22"/>
-        </w:rPr>
-        <w:t>Potom geojsony – popsat co je to za formát</w:t>
-      </w:r>
-    </w:p>
-    <w:p>
-      <w:pPr>
-        <w:jc w:val="both"/>
-      </w:pPr>
-    </w:p>
-    <w:p>
-      <w:pPr>
-        <w:pStyle w:val="Nadpis1"/>
-      </w:pPr>
-      <w:bookmarkStart w:id="3" w:name="_Toc26547564"/>
-      <w:r>
-        <w:t>Výstupní data, formát výstupních da</w:t>
-      </w:r>
-      <w:r>
-        <w:t>t</w:t>
-      </w:r>
-      <w:r>
-        <w:t>, popis</w:t>
-      </w:r>
-      <w:bookmarkEnd w:id="3"/>
-    </w:p>
-    <w:p>
-      <w:pPr>
-        <w:jc w:val="both"/>
-        <w:rPr>
-          <w:color w:val="C45911" w:themeColor="accent2" w:themeShade="BF"/>
-          <w:sz w:val="22"/>
-          <w:szCs w:val="22"/>
-        </w:rPr>
-      </w:pPr>
-      <w:r>
-        <w:rPr>
-          <w:color w:val="C45911" w:themeColor="accent2" w:themeShade="BF"/>
-          <w:sz w:val="22"/>
-          <w:szCs w:val="22"/>
-        </w:rPr>
-        <w:t>Martin + Jana</w:t>
-      </w:r>
-      <w:r>
-        <w:rPr>
-          <w:color w:val="C45911" w:themeColor="accent2" w:themeShade="BF"/>
-          <w:sz w:val="22"/>
-          <w:szCs w:val="22"/>
-        </w:rPr>
-        <w:t xml:space="preserve">, </w:t>
-      </w:r>
-      <w:r>
-        <w:rPr>
-          <w:color w:val="C45911" w:themeColor="accent2" w:themeShade="BF"/>
-          <w:sz w:val="22"/>
-          <w:szCs w:val="22"/>
-        </w:rPr>
-        <w:t>1 strana</w:t>
-      </w:r>
-    </w:p>
-    <w:p>
-      <w:pPr>
-        <w:jc w:val="both"/>
-        <w:rPr>
-          <w:color w:val="C45911" w:themeColor="accent2" w:themeShade="BF"/>
-          <w:sz w:val="22"/>
-          <w:szCs w:val="22"/>
-        </w:rPr>
-      </w:pPr>
-    </w:p>
-    <w:p>
-      <w:pPr>
-        <w:rPr>
-          <w:color w:val="C45911" w:themeColor="accent2" w:themeShade="BF"/>
-          <w:sz w:val="22"/>
-          <w:szCs w:val="22"/>
-        </w:rPr>
-      </w:pPr>
-      <w:r>
-        <w:rPr>
-          <w:color w:val="C45911" w:themeColor="accent2" w:themeShade="BF"/>
-          <w:sz w:val="22"/>
-          <w:szCs w:val="22"/>
-        </w:rPr>
-        <w:t xml:space="preserve">Popsat podrobně vektorové dlaždice, jak vypadají, co jsou úrovně zobrazení mapových dlaždic atd. (hodně je popsáno v tippecanoe na githubu) </w:t>
-      </w:r>
-      <w:bookmarkStart w:id="4" w:name="_GoBack"/>
+      <w:bookmarkStart w:id="4" w:name="_Toc26547565"/>
+      <w:r>
+        <w:t>Pracovní postup</w:t>
+      </w:r>
       <w:bookmarkEnd w:id="4"/>
-    </w:p>
-    <w:p/>
-    <w:p>
-      <w:pPr>
-        <w:pStyle w:val="Nadpis1"/>
-      </w:pPr>
-      <w:bookmarkStart w:id="5" w:name="_Toc26547565"/>
-      <w:r>
-        <w:t>Pracovní postup</w:t>
-      </w:r>
-      <w:bookmarkEnd w:id="5"/>
     </w:p>
     <w:p>
       <w:pPr>
@@ -2494,7 +2569,7 @@
         <w:rPr>
           <w:color w:val="0070C0"/>
         </w:rPr>
-        <w:t>Export dat z databáze do formátu geojson</w:t>
+        <w:t>Něco s daty?</w:t>
       </w:r>
     </w:p>
     <w:p>
@@ -2512,8 +2587,16 @@
         <w:rPr>
           <w:color w:val="0070C0"/>
         </w:rPr>
-        <w:t>Vytvoření vektorových dlaždic pomocí tippecanoe</w:t>
-      </w:r>
+        <w:t xml:space="preserve">Export dat z databáze do formátu </w:t>
+      </w:r>
+      <w:proofErr w:type="spellStart"/>
+      <w:r>
+        <w:rPr>
+          <w:color w:val="0070C0"/>
+        </w:rPr>
+        <w:t>geojson</w:t>
+      </w:r>
+      <w:proofErr w:type="spellEnd"/>
     </w:p>
     <w:p>
       <w:pPr>
@@ -2530,8 +2613,50 @@
         <w:rPr>
           <w:color w:val="0070C0"/>
         </w:rPr>
-        <w:t>Rozbalení dlaždic pomocí mbtiles</w:t>
-      </w:r>
+        <w:t xml:space="preserve">Vytvoření vektorových dlaždic pomocí </w:t>
+      </w:r>
+      <w:proofErr w:type="spellStart"/>
+      <w:r>
+        <w:rPr>
+          <w:color w:val="0070C0"/>
+        </w:rPr>
+        <w:t>tippecanoe</w:t>
+      </w:r>
+      <w:proofErr w:type="spellEnd"/>
+    </w:p>
+    <w:p>
+      <w:pPr>
+        <w:pStyle w:val="Odstavecseseznamem"/>
+        <w:numPr>
+          <w:ilvl w:val="0"/>
+          <w:numId w:val="9"/>
+        </w:numPr>
+        <w:rPr>
+          <w:color w:val="0070C0"/>
+        </w:rPr>
+      </w:pPr>
+      <w:r>
+        <w:rPr>
+          <w:color w:val="0070C0"/>
+        </w:rPr>
+        <w:t xml:space="preserve">Rozbalení dlaždic pomocí </w:t>
+      </w:r>
+      <w:proofErr w:type="spellStart"/>
+      <w:r>
+        <w:rPr>
+          <w:color w:val="0070C0"/>
+        </w:rPr>
+        <w:t>mbtile</w:t>
+      </w:r>
+      <w:bookmarkStart w:id="5" w:name="_GoBack"/>
+      <w:bookmarkEnd w:id="5"/>
+      <w:r>
+        <w:rPr>
+          <w:color w:val="0070C0"/>
+        </w:rPr>
+        <w:t>s</w:t>
+      </w:r>
+      <w:proofErr w:type="spellEnd"/>
     </w:p>
     <w:p>
       <w:pPr>
@@ -5114,7 +5239,7 @@
 </file>
 
 <file path=customXml/itemProps1.xml><?xml version="1.0" encoding="utf-8"?>
-<ds:datastoreItem xmlns:ds="http://schemas.openxmlformats.org/officeDocument/2006/customXml" ds:itemID="{60BE369F-C9F6-4AC7-8EBA-09F7242EB512}">
+<ds:datastoreItem xmlns:ds="http://schemas.openxmlformats.org/officeDocument/2006/customXml" ds:itemID="{AFEFB0C5-AAD5-4D29-84EC-25A76231D456}">
   <ds:schemaRefs>
     <ds:schemaRef ds:uri="http://schemas.openxmlformats.org/officeDocument/2006/bibliography"/>
   </ds:schemaRefs>

</xml_diff>